<commit_message>
single car , car page and pagination
</commit_message>
<xml_diff>
--- a/ProjectNotes/1. Starting-Notes-(section 1-3).docx
+++ b/ProjectNotes/1. Starting-Notes-(section 1-3).docx
@@ -1874,7 +1874,21 @@
           <w:sz w:val="28"/>
           <w:szCs w:val="28"/>
         </w:rPr>
-        <w:t>And search logo.png. make tham static</w:t>
+        <w:t>And search logo.png. make th</w:t>
+      </w:r>
+      <w:r>
+        <w:rPr>
+          <w:sz w:val="28"/>
+          <w:szCs w:val="28"/>
+        </w:rPr>
+        <w:t>em</w:t>
+      </w:r>
+      <w:r>
+        <w:rPr>
+          <w:sz w:val="28"/>
+          <w:szCs w:val="28"/>
+        </w:rPr>
+        <w:t xml:space="preserve"> static</w:t>
       </w:r>
       <w:r>
         <w:rPr>

</xml_diff>